<commit_message>
Animation and Audio Pt 1
Final stretch - integrating audio, doing some cleanup, adding new files.
</commit_message>
<xml_diff>
--- a/Fimbulvinter Playtesting.docx
+++ b/Fimbulvinter Playtesting.docx
@@ -178,7 +178,7 @@
         <w:t>Concepts/Features Tested:</w:t>
       </w:r>
       <w:r>
-        <w:t xml:space="preserve"> Enemy AI and shooting combat, improved item stacking, real-time rules, consumables, death state.</w:t>
+        <w:t xml:space="preserve"> Enemy AI and shooting combat, real-time rules, consumables, death state.</w:t>
       </w:r>
     </w:p>
     <w:p/>
@@ -191,6 +191,11 @@
         <w:t>Findings</w:t>
       </w:r>
     </w:p>
+    <w:p>
+      <w:r>
+        <w:t>Again, the graphics received positive reviews, so did the new animations. The current combat mechanics have also been well-received, but the enemy’s disappearing on death is a little awkward. In addition, players expressed uncertainty over the use of the health items – it wasn’t clear they had regained any health until they left the menu.</w:t>
+      </w:r>
+    </w:p>
     <w:p/>
     <w:p>
       <w:pPr>
@@ -201,14 +206,20 @@
       </w:r>
     </w:p>
     <w:p>
+      <w:r>
+        <w:t xml:space="preserve">At this stage, there’s really not many changes I can make due to scope. However, if I had the time (or when I re-visit this at a later date), I would make a smoother transition from an enemy’s death to a dropped item – I had some animations in the works already, but due to the way I built things events are happening simultaneously, rather than in sequence (a dead NPC disappears before the player can see the animation). Attempts to fix this resulted in a dead NPC sprite that could still hurt the player on contact. </w:t>
+      </w:r>
+    </w:p>
+    <w:p/>
+    <w:p>
+      <w:r>
+        <w:t>I’ve got a similar problem with the health bar. Currently, it’s hidden when the menu is open for aesthetic purposes. However, if I were to enable it, the screen is still paused, so I’m not entirely sure how to adjust this so the bar can keep working.</w:t>
+      </w:r>
+    </w:p>
+    <w:p>
       <w:pPr>
         <w:pStyle w:val="Heading1"/>
       </w:pPr>
-    </w:p>
-    <w:p>
-      <w:pPr>
-        <w:pStyle w:val="Heading1"/>
-      </w:pPr>
       <w:r>
         <w:t>Playtest 3</w:t>
       </w:r>
@@ -252,7 +263,10 @@
         <w:t>Concepts/Features Tested:</w:t>
       </w:r>
       <w:r>
-        <w:t xml:space="preserve"> Game feel (added cinematics and audio), inventory transfer, melee combat.</w:t>
+        <w:t xml:space="preserve"> Game feel (added cinematics and audio), </w:t>
+      </w:r>
+      <w:r>
+        <w:t>dialogue, general improvements.</w:t>
       </w:r>
     </w:p>
     <w:p/>

</xml_diff>